<commit_message>
Final Project html and page start creation
</commit_message>
<xml_diff>
--- a/Documents/Final Project Detailsdocx.docx
+++ b/Documents/Final Project Detailsdocx.docx
@@ -21,6 +21,49 @@
     </w:p>
     <w:p>
       <w:pPr>
+        <w:pStyle w:val="ListParagraph"/>
+        <w:ind w:left="0"/>
+        <w:rPr>
+          <w:b/>
+          <w:bCs/>
+          <w:sz w:val="32"/>
+          <w:szCs w:val="32"/>
+          <w:lang w:val="en-US"/>
+        </w:rPr>
+      </w:pPr>
+      <w:r>
+        <w:rPr>
+          <w:b/>
+          <w:bCs/>
+          <w:sz w:val="32"/>
+          <w:szCs w:val="32"/>
+          <w:lang w:val="en-US"/>
+        </w:rPr>
+        <w:t>Overview</w:t>
+      </w:r>
+      <w:r>
+        <w:rPr>
+          <w:b/>
+          <w:bCs/>
+          <w:sz w:val="32"/>
+          <w:szCs w:val="32"/>
+          <w:lang w:val="en-US"/>
+        </w:rPr>
+        <w:t xml:space="preserve"> and </w:t>
+      </w:r>
+      <w:r>
+        <w:rPr>
+          <w:b/>
+          <w:bCs/>
+          <w:sz w:val="32"/>
+          <w:szCs w:val="32"/>
+          <w:lang w:val="en-US"/>
+        </w:rPr>
+        <w:t>Target Audience:</w:t>
+      </w:r>
+    </w:p>
+    <w:p>
+      <w:pPr>
         <w:rPr>
           <w:lang w:val="en-US"/>
         </w:rPr>
@@ -92,6 +135,29 @@
           <w:lang w:val="en-US"/>
         </w:rPr>
         <w:t xml:space="preserve">/GRE/GPA requirements, programs offered, availability of CPT Day One, inclusion in the MPOWER list, dependent cost, and more.  </w:t>
+      </w:r>
+    </w:p>
+    <w:p>
+      <w:pPr>
+        <w:pStyle w:val="ListParagraph"/>
+        <w:ind w:left="0"/>
+        <w:rPr>
+          <w:b/>
+          <w:bCs/>
+          <w:sz w:val="32"/>
+          <w:szCs w:val="32"/>
+          <w:lang w:val="en-US"/>
+        </w:rPr>
+      </w:pPr>
+      <w:r>
+        <w:rPr>
+          <w:b/>
+          <w:bCs/>
+          <w:sz w:val="32"/>
+          <w:szCs w:val="32"/>
+          <w:lang w:val="en-US"/>
+        </w:rPr>
+        <w:t>Major Functions:</w:t>
       </w:r>
     </w:p>
     <w:p>
@@ -537,7 +603,6 @@
           <w:szCs w:val="32"/>
           <w:lang w:val="en-US"/>
         </w:rPr>
-        <w:lastRenderedPageBreak/>
         <w:t>WireFrame</w:t>
       </w:r>
       <w:proofErr w:type="spellEnd"/>
@@ -955,7 +1020,13 @@
         <w:rPr>
           <w:lang w:val="en-US"/>
         </w:rPr>
-        <w:t>/Stripe/PayPal API]</w:t>
+        <w:t>/Stripe/PayPal API/Mercado Pago</w:t>
+      </w:r>
+      <w:r>
+        <w:rPr>
+          <w:lang w:val="en-US"/>
+        </w:rPr>
+        <w:t>]</w:t>
       </w:r>
       <w:r>
         <w:rPr>
@@ -968,6 +1039,66 @@
           <w:lang w:val="en-US"/>
         </w:rPr>
         <w:t xml:space="preserve">(https://stripe.com/docs/api) </w:t>
+      </w:r>
+      <w:r>
+        <w:rPr>
+          <w:lang w:val="en-US"/>
+        </w:rPr>
+        <w:t>(</w:t>
+      </w:r>
+      <w:r>
+        <w:rPr>
+          <w:lang w:val="en-US"/>
+        </w:rPr>
+        <w:t xml:space="preserve">https://developer.paypal.com/docs/api/payments/v2/ </w:t>
+      </w:r>
+      <w:r>
+        <w:rPr>
+          <w:lang w:val="en-US"/>
+        </w:rPr>
+        <w:t>) (</w:t>
+      </w:r>
+      <w:hyperlink r:id="rId9" w:history="1">
+        <w:r>
+          <w:rPr>
+            <w:rStyle w:val="Hyperlink"/>
+            <w:lang w:val="en-US"/>
+          </w:rPr>
+          <w:t>https://razorpay.com/pricing/</w:t>
+        </w:r>
+      </w:hyperlink>
+      <w:r>
+        <w:rPr>
+          <w:lang w:val="en-US"/>
+        </w:rPr>
+        <w:t>) (</w:t>
+      </w:r>
+      <w:hyperlink r:id="rId10" w:history="1">
+        <w:r>
+          <w:rPr>
+            <w:rStyle w:val="Hyperlink"/>
+            <w:lang w:val="en-US"/>
+          </w:rPr>
+          <w:t>https://developer.paypal.com/api/rest/</w:t>
+        </w:r>
+      </w:hyperlink>
+      <w:r>
+        <w:rPr>
+          <w:lang w:val="en-US"/>
+        </w:rPr>
+        <w:t>) (</w:t>
+      </w:r>
+      <w:r>
+        <w:rPr>
+          <w:lang w:val="en-US"/>
+        </w:rPr>
+        <w:t>https://www.mercadopago.com.br/developers/en/reference</w:t>
+      </w:r>
+      <w:r>
+        <w:rPr>
+          <w:lang w:val="en-US"/>
+        </w:rPr>
+        <w:t xml:space="preserve">) </w:t>
       </w:r>
       <w:r>
         <w:rPr>
@@ -1520,13 +1651,17 @@
     <w:p>
       <w:pPr>
         <w:pStyle w:val="ListParagraph"/>
-      </w:pPr>
-    </w:p>
-    <w:p>
-      <w:pPr>
-        <w:pStyle w:val="ListParagraph"/>
-      </w:pPr>
-      <w:r>
+        <w:rPr>
+          <w:lang w:val="en-US"/>
+        </w:rPr>
+      </w:pPr>
+    </w:p>
+    <w:p>
+      <w:pPr>
+        <w:pStyle w:val="ListParagraph"/>
+      </w:pPr>
+      <w:r>
+        <w:lastRenderedPageBreak/>
         <w:t>Typography</w:t>
       </w:r>
     </w:p>
@@ -1562,7 +1697,6 @@
         <w:pStyle w:val="ListParagraph"/>
       </w:pPr>
       <w:r>
-        <w:lastRenderedPageBreak/>
         <w:t>Font Sizes &amp; Weights:</w:t>
       </w:r>
     </w:p>
@@ -1824,6 +1958,9 @@
       <w:pPr>
         <w:pStyle w:val="ListParagraph"/>
         <w:ind w:left="0"/>
+        <w:rPr>
+          <w:lang w:val="en-US"/>
+        </w:rPr>
       </w:pPr>
     </w:p>
     <w:p>
@@ -1877,13 +2014,7 @@
         <w:rPr>
           <w:lang w:val="en-US"/>
         </w:rPr>
-        <w:t xml:space="preserve"> 31/01</w:t>
-      </w:r>
-      <w:r>
-        <w:rPr>
-          <w:lang w:val="en-US"/>
-        </w:rPr>
-        <w:t>:</w:t>
+        <w:t xml:space="preserve"> 31/01:</w:t>
       </w:r>
     </w:p>
     <w:p>
@@ -1942,13 +2073,7 @@
         <w:rPr>
           <w:lang w:val="en-US"/>
         </w:rPr>
-        <w:t>Week 5</w:t>
-      </w:r>
-      <w:r>
-        <w:rPr>
-          <w:lang w:val="en-US"/>
-        </w:rPr>
-        <w:t>:</w:t>
+        <w:t>Week 5:</w:t>
       </w:r>
     </w:p>
     <w:p>
@@ -2080,19 +2205,7 @@
         <w:rPr>
           <w:lang w:val="en-US"/>
         </w:rPr>
-        <w:t xml:space="preserve">Week </w:t>
-      </w:r>
-      <w:r>
-        <w:rPr>
-          <w:lang w:val="en-US"/>
-        </w:rPr>
-        <w:t>7</w:t>
-      </w:r>
-      <w:r>
-        <w:rPr>
-          <w:lang w:val="en-US"/>
-        </w:rPr>
-        <w:t>:</w:t>
+        <w:t>Week 7:</w:t>
       </w:r>
     </w:p>
     <w:p>
@@ -2159,106 +2272,11 @@
       <w:pPr>
         <w:pStyle w:val="ListParagraph"/>
         <w:ind w:left="0"/>
-        <w:rPr>
-          <w:lang w:val="en-US"/>
-        </w:rPr>
-      </w:pPr>
-      <w:proofErr w:type="spellStart"/>
-      <w:r>
-        <w:rPr>
-          <w:lang w:val="en-US"/>
-        </w:rPr>
-        <w:t>Ainda</w:t>
-      </w:r>
-      <w:proofErr w:type="spellEnd"/>
-      <w:r>
-        <w:rPr>
-          <w:lang w:val="en-US"/>
-        </w:rPr>
-        <w:t xml:space="preserve"> </w:t>
-      </w:r>
-      <w:proofErr w:type="spellStart"/>
-      <w:r>
-        <w:rPr>
-          <w:lang w:val="en-US"/>
-        </w:rPr>
-        <w:t>falta</w:t>
-      </w:r>
-      <w:proofErr w:type="spellEnd"/>
-      <w:r>
-        <w:rPr>
-          <w:lang w:val="en-US"/>
-        </w:rPr>
-        <w:t xml:space="preserve"> </w:t>
-      </w:r>
-    </w:p>
-    <w:p>
-      <w:pPr>
-        <w:pStyle w:val="ListParagraph"/>
-        <w:ind w:left="0"/>
-        <w:rPr>
-          <w:lang w:val="en-US"/>
-        </w:rPr>
-      </w:pPr>
-    </w:p>
-    <w:p>
-      <w:pPr>
-        <w:numPr>
-          <w:ilvl w:val="0"/>
-          <w:numId w:val="5"/>
-        </w:numPr>
-      </w:pPr>
-      <w:r>
         <w:rPr>
           <w:b/>
           <w:bCs/>
           <w:lang w:val="en-US"/>
         </w:rPr>
-        <w:t>Project Planning</w:t>
-      </w:r>
-      <w:r>
-        <w:rPr>
-          <w:lang w:val="en-US"/>
-        </w:rPr>
-        <w:t xml:space="preserve">: A link to a Trello board with all the tasks you can think of at this point defined as cards. </w:t>
-      </w:r>
-      <w:r>
-        <w:t>Again be as detailed as possible here.</w:t>
-      </w:r>
-    </w:p>
-    <w:p>
-      <w:pPr>
-        <w:numPr>
-          <w:ilvl w:val="0"/>
-          <w:numId w:val="5"/>
-        </w:numPr>
-        <w:rPr>
-          <w:lang w:val="en-US"/>
-        </w:rPr>
-      </w:pPr>
-      <w:r>
-        <w:rPr>
-          <w:lang w:val="en-US"/>
-        </w:rPr>
-        <w:t xml:space="preserve">While you should strive for thoroughness in your initial planning, understand that your project Trello board a living document that will be continuously </w:t>
-      </w:r>
-      <w:r>
-        <w:rPr>
-          <w:lang w:val="en-US"/>
-        </w:rPr>
-        <w:lastRenderedPageBreak/>
-        <w:t>updated and refined. Don't aim for perfection at the outset, but rather focus on capturing the essential tasks and adapting as your project progresses.</w:t>
-      </w:r>
-    </w:p>
-    <w:p>
-      <w:pPr>
-        <w:numPr>
-          <w:ilvl w:val="0"/>
-          <w:numId w:val="5"/>
-        </w:numPr>
-        <w:rPr>
-          <w:lang w:val="en-US"/>
-        </w:rPr>
       </w:pPr>
       <w:r>
         <w:rPr>
@@ -2266,13 +2284,103 @@
           <w:bCs/>
           <w:lang w:val="en-US"/>
         </w:rPr>
+        <w:t>Project Planning</w:t>
+      </w:r>
+    </w:p>
+    <w:p>
+      <w:pPr>
+        <w:pStyle w:val="ListParagraph"/>
+        <w:ind w:left="0"/>
+        <w:rPr>
+          <w:b/>
+          <w:bCs/>
+          <w:lang w:val="en-US"/>
+        </w:rPr>
+      </w:pPr>
+    </w:p>
+    <w:p>
+      <w:pPr>
+        <w:pStyle w:val="ListParagraph"/>
+        <w:ind w:left="0"/>
+        <w:rPr>
+          <w:lang w:val="en-US"/>
+        </w:rPr>
+      </w:pPr>
+      <w:hyperlink r:id="rId11" w:history="1">
+        <w:r>
+          <w:rPr>
+            <w:rStyle w:val="Hyperlink"/>
+            <w:lang w:val="en-US"/>
+          </w:rPr>
+          <w:t>https://trello.com/b/7NnmuGOR</w:t>
+        </w:r>
+      </w:hyperlink>
+    </w:p>
+    <w:p>
+      <w:pPr>
+        <w:pStyle w:val="ListParagraph"/>
+        <w:ind w:left="0"/>
+        <w:rPr>
+          <w:lang w:val="en-US"/>
+        </w:rPr>
+      </w:pPr>
+    </w:p>
+    <w:p>
+      <w:pPr>
+        <w:pStyle w:val="ListParagraph"/>
+        <w:ind w:left="0"/>
+        <w:rPr>
+          <w:b/>
+          <w:bCs/>
+          <w:lang w:val="en-US"/>
+        </w:rPr>
+      </w:pPr>
+      <w:r>
+        <w:rPr>
+          <w:b/>
+          <w:bCs/>
+          <w:sz w:val="32"/>
+          <w:szCs w:val="32"/>
+          <w:lang w:val="en-US"/>
+        </w:rPr>
+        <w:lastRenderedPageBreak/>
         <w:t>Challenges</w:t>
       </w:r>
       <w:r>
         <w:rPr>
-          <w:lang w:val="en-US"/>
-        </w:rPr>
-        <w:t>: What do you anticipate being the biggest challenges in building this application?</w:t>
+          <w:b/>
+          <w:bCs/>
+          <w:lang w:val="en-US"/>
+        </w:rPr>
+        <w:t xml:space="preserve"> </w:t>
+      </w:r>
+    </w:p>
+    <w:p>
+      <w:pPr>
+        <w:ind w:left="360"/>
+        <w:rPr>
+          <w:lang w:val="en-US"/>
+        </w:rPr>
+      </w:pPr>
+      <w:r>
+        <w:rPr>
+          <w:lang w:val="en-US"/>
+        </w:rPr>
+        <w:t>The payment process can be challenge.</w:t>
+      </w:r>
+    </w:p>
+    <w:p>
+      <w:pPr>
+        <w:ind w:left="360"/>
+        <w:rPr>
+          <w:lang w:val="en-US"/>
+        </w:rPr>
+      </w:pPr>
+      <w:r>
+        <w:rPr>
+          <w:lang w:val="en-US"/>
+        </w:rPr>
+        <w:t>The block access also can be a little challenge to maintain.</w:t>
       </w:r>
     </w:p>
     <w:p>
@@ -5072,6 +5180,7 @@
   <w:style w:type="character" w:default="1" w:styleId="DefaultParagraphFont">
     <w:name w:val="Default Paragraph Font"/>
     <w:uiPriority w:val="1"/>
+    <w:semiHidden/>
     <w:unhideWhenUsed/>
   </w:style>
   <w:style w:type="table" w:default="1" w:styleId="TableNormal">
@@ -5385,6 +5494,29 @@
       <w:spacing w:val="5"/>
     </w:rPr>
   </w:style>
+  <w:style w:type="character" w:styleId="Hyperlink">
+    <w:name w:val="Hyperlink"/>
+    <w:basedOn w:val="DefaultParagraphFont"/>
+    <w:uiPriority w:val="99"/>
+    <w:unhideWhenUsed/>
+    <w:rsid w:val="00757ABD"/>
+    <w:rPr>
+      <w:color w:val="0563C1" w:themeColor="hyperlink"/>
+      <w:u w:val="single"/>
+    </w:rPr>
+  </w:style>
+  <w:style w:type="character" w:styleId="UnresolvedMention">
+    <w:name w:val="Unresolved Mention"/>
+    <w:basedOn w:val="DefaultParagraphFont"/>
+    <w:uiPriority w:val="99"/>
+    <w:semiHidden/>
+    <w:unhideWhenUsed/>
+    <w:rsid w:val="00757ABD"/>
+    <w:rPr>
+      <w:color w:val="605E5C"/>
+      <w:shd w:val="clear" w:color="auto" w:fill="E1DFDD"/>
+    </w:rPr>
+  </w:style>
 </w:styles>
 </file>
 

</xml_diff>